<commit_message>
Updated Bag of words
</commit_message>
<xml_diff>
--- a/Article/2/Article2.docx
+++ b/Article/2/Article2.docx
@@ -256,20 +256,8 @@
           <w:sz w:val="24"/>
           <w:szCs w:val="24"/>
         </w:rPr>
-        <w:t xml:space="preserve">Language </w:t>
-      </w:r>
-      <w:proofErr w:type="spellStart"/>
-      <w:r>
-        <w:rPr>
-          <w:rStyle w:val="Strong"/>
-          <w:rFonts w:ascii="Times New Roman" w:hAnsi="Times New Roman" w:cs="Times New Roman"/>
-          <w:b w:val="0"/>
-          <w:sz w:val="24"/>
-          <w:szCs w:val="24"/>
-        </w:rPr>
-        <w:t>Modeling</w:t>
-      </w:r>
-      <w:proofErr w:type="spellEnd"/>
+        <w:t>Language Modeling</w:t>
+      </w:r>
     </w:p>
     <w:p>
       <w:pPr>
@@ -296,20 +284,8 @@
           <w:sz w:val="24"/>
           <w:szCs w:val="24"/>
         </w:rPr>
-        <w:t xml:space="preserve">Topic </w:t>
-      </w:r>
-      <w:proofErr w:type="spellStart"/>
-      <w:r>
-        <w:rPr>
-          <w:rStyle w:val="Strong"/>
-          <w:rFonts w:ascii="Times New Roman" w:hAnsi="Times New Roman" w:cs="Times New Roman"/>
-          <w:b w:val="0"/>
-          <w:sz w:val="24"/>
-          <w:szCs w:val="24"/>
-        </w:rPr>
-        <w:t>Modeling</w:t>
-      </w:r>
-      <w:proofErr w:type="spellEnd"/>
+        <w:t>Topic Modeling</w:t>
+      </w:r>
     </w:p>
     <w:p>
       <w:pPr>
@@ -910,31 +886,7 @@
           <w:sz w:val="24"/>
           <w:szCs w:val="24"/>
         </w:rPr>
-        <w:t xml:space="preserve">Computers know only number (binary), whatever the activity that need to be performed using it should be done through numbers. The computer understands the text using </w:t>
-      </w:r>
-      <w:proofErr w:type="spellStart"/>
-      <w:proofErr w:type="gramStart"/>
-      <w:r>
-        <w:rPr>
-          <w:rStyle w:val="Strong"/>
-          <w:rFonts w:ascii="Times New Roman" w:hAnsi="Times New Roman" w:cs="Times New Roman"/>
-          <w:b w:val="0"/>
-          <w:sz w:val="24"/>
-          <w:szCs w:val="24"/>
-        </w:rPr>
-        <w:t>ascii</w:t>
-      </w:r>
-      <w:proofErr w:type="spellEnd"/>
-      <w:proofErr w:type="gramEnd"/>
-      <w:r>
-        <w:rPr>
-          <w:rStyle w:val="Strong"/>
-          <w:rFonts w:ascii="Times New Roman" w:hAnsi="Times New Roman" w:cs="Times New Roman"/>
-          <w:b w:val="0"/>
-          <w:sz w:val="24"/>
-          <w:szCs w:val="24"/>
-        </w:rPr>
-        <w:t xml:space="preserve"> codes. </w:t>
+        <w:t xml:space="preserve">Computers know only number (binary), whatever the activity that need to be performed using it should be done through numbers. The computer understands the text using ascii codes. </w:t>
       </w:r>
     </w:p>
     <w:p>
@@ -1673,27 +1625,7 @@
           <w:szCs w:val="24"/>
           <w:lang w:eastAsia="en-IN"/>
         </w:rPr>
-        <w:t>"</w:t>
-      </w:r>
-      <w:proofErr w:type="gramStart"/>
-      <w:r>
-        <w:rPr>
-          <w:rFonts w:ascii="Times New Roman" w:eastAsia="Times New Roman" w:hAnsi="Times New Roman" w:cs="Times New Roman"/>
-          <w:sz w:val="24"/>
-          <w:szCs w:val="24"/>
-          <w:lang w:eastAsia="en-IN"/>
-        </w:rPr>
-        <w:t>it</w:t>
-      </w:r>
-      <w:proofErr w:type="gramEnd"/>
-      <w:r>
-        <w:rPr>
-          <w:rFonts w:ascii="Times New Roman" w:eastAsia="Times New Roman" w:hAnsi="Times New Roman" w:cs="Times New Roman"/>
-          <w:sz w:val="24"/>
-          <w:szCs w:val="24"/>
-          <w:lang w:eastAsia="en-IN"/>
-        </w:rPr>
-        <w:t>"</w:t>
+        <w:t>"it"</w:t>
       </w:r>
       <w:r>
         <w:rPr>
@@ -1741,27 +1673,7 @@
           <w:szCs w:val="24"/>
           <w:lang w:eastAsia="en-IN"/>
         </w:rPr>
-        <w:t>"</w:t>
-      </w:r>
-      <w:proofErr w:type="gramStart"/>
-      <w:r>
-        <w:rPr>
-          <w:rFonts w:ascii="Times New Roman" w:eastAsia="Times New Roman" w:hAnsi="Times New Roman" w:cs="Times New Roman"/>
-          <w:sz w:val="24"/>
-          <w:szCs w:val="24"/>
-          <w:lang w:eastAsia="en-IN"/>
-        </w:rPr>
-        <w:t>was</w:t>
-      </w:r>
-      <w:proofErr w:type="gramEnd"/>
-      <w:r>
-        <w:rPr>
-          <w:rFonts w:ascii="Times New Roman" w:eastAsia="Times New Roman" w:hAnsi="Times New Roman" w:cs="Times New Roman"/>
-          <w:sz w:val="24"/>
-          <w:szCs w:val="24"/>
-          <w:lang w:eastAsia="en-IN"/>
-        </w:rPr>
-        <w:t xml:space="preserve">" </w:t>
+        <w:t xml:space="preserve">"was" </w:t>
       </w:r>
       <w:r>
         <w:rPr>
@@ -1809,27 +1721,7 @@
           <w:szCs w:val="24"/>
           <w:lang w:eastAsia="en-IN"/>
         </w:rPr>
-        <w:t>"</w:t>
-      </w:r>
-      <w:proofErr w:type="gramStart"/>
-      <w:r>
-        <w:rPr>
-          <w:rFonts w:ascii="Times New Roman" w:eastAsia="Times New Roman" w:hAnsi="Times New Roman" w:cs="Times New Roman"/>
-          <w:sz w:val="24"/>
-          <w:szCs w:val="24"/>
-          <w:lang w:eastAsia="en-IN"/>
-        </w:rPr>
-        <w:t>the</w:t>
-      </w:r>
-      <w:proofErr w:type="gramEnd"/>
-      <w:r>
-        <w:rPr>
-          <w:rFonts w:ascii="Times New Roman" w:eastAsia="Times New Roman" w:hAnsi="Times New Roman" w:cs="Times New Roman"/>
-          <w:sz w:val="24"/>
-          <w:szCs w:val="24"/>
-          <w:lang w:eastAsia="en-IN"/>
-        </w:rPr>
-        <w:t xml:space="preserve">" </w:t>
+        <w:t xml:space="preserve">"the" </w:t>
       </w:r>
       <w:r>
         <w:rPr>
@@ -1877,27 +1769,7 @@
           <w:szCs w:val="24"/>
           <w:lang w:eastAsia="en-IN"/>
         </w:rPr>
-        <w:t>"</w:t>
-      </w:r>
-      <w:proofErr w:type="gramStart"/>
-      <w:r>
-        <w:rPr>
-          <w:rFonts w:ascii="Times New Roman" w:eastAsia="Times New Roman" w:hAnsi="Times New Roman" w:cs="Times New Roman"/>
-          <w:sz w:val="24"/>
-          <w:szCs w:val="24"/>
-          <w:lang w:eastAsia="en-IN"/>
-        </w:rPr>
-        <w:t>best</w:t>
-      </w:r>
-      <w:proofErr w:type="gramEnd"/>
-      <w:r>
-        <w:rPr>
-          <w:rFonts w:ascii="Times New Roman" w:eastAsia="Times New Roman" w:hAnsi="Times New Roman" w:cs="Times New Roman"/>
-          <w:sz w:val="24"/>
-          <w:szCs w:val="24"/>
-          <w:lang w:eastAsia="en-IN"/>
-        </w:rPr>
-        <w:t xml:space="preserve">" </w:t>
+        <w:t xml:space="preserve">"best" </w:t>
       </w:r>
       <w:r>
         <w:rPr>
@@ -1945,27 +1817,7 @@
           <w:szCs w:val="24"/>
           <w:lang w:eastAsia="en-IN"/>
         </w:rPr>
-        <w:t>"</w:t>
-      </w:r>
-      <w:proofErr w:type="gramStart"/>
-      <w:r>
-        <w:rPr>
-          <w:rFonts w:ascii="Times New Roman" w:eastAsia="Times New Roman" w:hAnsi="Times New Roman" w:cs="Times New Roman"/>
-          <w:sz w:val="24"/>
-          <w:szCs w:val="24"/>
-          <w:lang w:eastAsia="en-IN"/>
-        </w:rPr>
-        <w:t>of</w:t>
-      </w:r>
-      <w:proofErr w:type="gramEnd"/>
-      <w:r>
-        <w:rPr>
-          <w:rFonts w:ascii="Times New Roman" w:eastAsia="Times New Roman" w:hAnsi="Times New Roman" w:cs="Times New Roman"/>
-          <w:sz w:val="24"/>
-          <w:szCs w:val="24"/>
-          <w:lang w:eastAsia="en-IN"/>
-        </w:rPr>
-        <w:t xml:space="preserve">" </w:t>
+        <w:t xml:space="preserve">"of" </w:t>
       </w:r>
       <w:r>
         <w:rPr>
@@ -2013,27 +1865,7 @@
           <w:szCs w:val="24"/>
           <w:lang w:eastAsia="en-IN"/>
         </w:rPr>
-        <w:t>"</w:t>
-      </w:r>
-      <w:proofErr w:type="gramStart"/>
-      <w:r>
-        <w:rPr>
-          <w:rFonts w:ascii="Times New Roman" w:eastAsia="Times New Roman" w:hAnsi="Times New Roman" w:cs="Times New Roman"/>
-          <w:sz w:val="24"/>
-          <w:szCs w:val="24"/>
-          <w:lang w:eastAsia="en-IN"/>
-        </w:rPr>
-        <w:t>times</w:t>
-      </w:r>
-      <w:proofErr w:type="gramEnd"/>
-      <w:r>
-        <w:rPr>
-          <w:rFonts w:ascii="Times New Roman" w:eastAsia="Times New Roman" w:hAnsi="Times New Roman" w:cs="Times New Roman"/>
-          <w:sz w:val="24"/>
-          <w:szCs w:val="24"/>
-          <w:lang w:eastAsia="en-IN"/>
-        </w:rPr>
-        <w:t>" → [0, 0, 0, 0, 0, 1, 0, 0, 0, 0, 0]</w:t>
+        <w:t>"times" → [0, 0, 0, 0, 0, 1, 0, 0, 0, 0, 0]</w:t>
       </w:r>
     </w:p>
     <w:p>
@@ -2401,19 +2233,7 @@
           <w:sz w:val="24"/>
           <w:szCs w:val="24"/>
         </w:rPr>
-        <w:t>High dimensiona</w:t>
-      </w:r>
-      <w:bookmarkStart w:id="0" w:name="_GoBack"/>
-      <w:bookmarkEnd w:id="0"/>
-      <w:r>
-        <w:rPr>
-          <w:rStyle w:val="Strong"/>
-          <w:rFonts w:ascii="Times New Roman" w:hAnsi="Times New Roman" w:cs="Times New Roman"/>
-          <w:b w:val="0"/>
-          <w:sz w:val="24"/>
-          <w:szCs w:val="24"/>
-        </w:rPr>
-        <w:t>l sparse matrix representation</w:t>
+        <w:t>High dimensional sparse matrix representation</w:t>
       </w:r>
     </w:p>
     <w:p>
@@ -2566,8 +2386,627 @@
           <w:sz w:val="24"/>
           <w:szCs w:val="24"/>
         </w:rPr>
-        <w:t>Follow the same steps as that of one hot encoding technique, instead of representing the word with 1 or 0 represent it with count of the word in the sentence.</w:t>
-      </w:r>
+        <w:t>Follow the same steps as that of one hot encoding technique, instead of representing the word with 1 or 0</w:t>
+      </w:r>
+      <w:r>
+        <w:rPr>
+          <w:rStyle w:val="Strong"/>
+          <w:rFonts w:ascii="Times New Roman" w:hAnsi="Times New Roman" w:cs="Times New Roman"/>
+          <w:b w:val="0"/>
+          <w:sz w:val="24"/>
+          <w:szCs w:val="24"/>
+        </w:rPr>
+        <w:t>,</w:t>
+      </w:r>
+      <w:r>
+        <w:rPr>
+          <w:rStyle w:val="Strong"/>
+          <w:rFonts w:ascii="Times New Roman" w:hAnsi="Times New Roman" w:cs="Times New Roman"/>
+          <w:b w:val="0"/>
+          <w:sz w:val="24"/>
+          <w:szCs w:val="24"/>
+        </w:rPr>
+        <w:t xml:space="preserve"> represent it with count of the word in the sentence</w:t>
+      </w:r>
+      <w:r>
+        <w:rPr>
+          <w:rStyle w:val="Strong"/>
+          <w:rFonts w:ascii="Times New Roman" w:hAnsi="Times New Roman" w:cs="Times New Roman"/>
+          <w:b w:val="0"/>
+          <w:sz w:val="24"/>
+          <w:szCs w:val="24"/>
+        </w:rPr>
+        <w:t xml:space="preserve"> i.e., frequency of occur</w:t>
+      </w:r>
+      <w:r>
+        <w:rPr>
+          <w:rStyle w:val="Strong"/>
+          <w:rFonts w:ascii="Times New Roman" w:hAnsi="Times New Roman" w:cs="Times New Roman"/>
+          <w:b w:val="0"/>
+          <w:sz w:val="24"/>
+          <w:szCs w:val="24"/>
+        </w:rPr>
+        <w:t>r</w:t>
+      </w:r>
+      <w:r>
+        <w:rPr>
+          <w:rStyle w:val="Strong"/>
+          <w:rFonts w:ascii="Times New Roman" w:hAnsi="Times New Roman" w:cs="Times New Roman"/>
+          <w:b w:val="0"/>
+          <w:sz w:val="24"/>
+          <w:szCs w:val="24"/>
+        </w:rPr>
+        <w:t>ence</w:t>
+      </w:r>
+      <w:r>
+        <w:rPr>
+          <w:rStyle w:val="Strong"/>
+          <w:rFonts w:ascii="Times New Roman" w:hAnsi="Times New Roman" w:cs="Times New Roman"/>
+          <w:b w:val="0"/>
+          <w:sz w:val="24"/>
+          <w:szCs w:val="24"/>
+        </w:rPr>
+        <w:t>.</w:t>
+      </w:r>
+    </w:p>
+    <w:p>
+      <w:pPr>
+        <w:spacing w:after="0" w:line="240" w:lineRule="auto"/>
+        <w:rPr>
+          <w:rStyle w:val="Strong"/>
+          <w:rFonts w:ascii="Times New Roman" w:hAnsi="Times New Roman" w:cs="Times New Roman"/>
+          <w:b w:val="0"/>
+          <w:sz w:val="24"/>
+          <w:szCs w:val="24"/>
+        </w:rPr>
+      </w:pPr>
+    </w:p>
+    <w:p>
+      <w:pPr>
+        <w:spacing w:after="0" w:line="240" w:lineRule="auto"/>
+        <w:rPr>
+          <w:rStyle w:val="Strong"/>
+          <w:rFonts w:ascii="Times New Roman" w:hAnsi="Times New Roman" w:cs="Times New Roman"/>
+          <w:b w:val="0"/>
+          <w:sz w:val="24"/>
+          <w:szCs w:val="24"/>
+        </w:rPr>
+      </w:pPr>
+      <w:r>
+        <w:rPr>
+          <w:rStyle w:val="Strong"/>
+          <w:rFonts w:ascii="Times New Roman" w:hAnsi="Times New Roman" w:cs="Times New Roman"/>
+          <w:b w:val="0"/>
+          <w:sz w:val="24"/>
+          <w:szCs w:val="24"/>
+        </w:rPr>
+        <w:t xml:space="preserve">Once we have the OHE of all words in a document, the only </w:t>
+      </w:r>
+      <w:r>
+        <w:rPr>
+          <w:rStyle w:val="Strong"/>
+          <w:rFonts w:ascii="Times New Roman" w:hAnsi="Times New Roman" w:cs="Times New Roman"/>
+          <w:b w:val="0"/>
+          <w:sz w:val="24"/>
+          <w:szCs w:val="24"/>
+        </w:rPr>
+        <w:t xml:space="preserve">additional step </w:t>
+      </w:r>
+      <w:r>
+        <w:rPr>
+          <w:rStyle w:val="Strong"/>
+          <w:rFonts w:ascii="Times New Roman" w:hAnsi="Times New Roman" w:cs="Times New Roman"/>
+          <w:b w:val="0"/>
+          <w:sz w:val="24"/>
+          <w:szCs w:val="24"/>
+        </w:rPr>
+        <w:t>is to combine them, to get a get a single vector representation for the document. The</w:t>
+      </w:r>
+      <w:r>
+        <w:rPr>
+          <w:rStyle w:val="Strong"/>
+          <w:rFonts w:ascii="Times New Roman" w:hAnsi="Times New Roman" w:cs="Times New Roman"/>
+          <w:b w:val="0"/>
+          <w:sz w:val="24"/>
+          <w:szCs w:val="24"/>
+        </w:rPr>
+        <w:t>re are two common ways to do:</w:t>
+      </w:r>
+    </w:p>
+    <w:p>
+      <w:pPr>
+        <w:pStyle w:val="ListParagraph"/>
+        <w:numPr>
+          <w:ilvl w:val="0"/>
+          <w:numId w:val="7"/>
+        </w:numPr>
+        <w:spacing w:after="0" w:line="240" w:lineRule="auto"/>
+        <w:rPr>
+          <w:rStyle w:val="Strong"/>
+          <w:rFonts w:ascii="Times New Roman" w:hAnsi="Times New Roman" w:cs="Times New Roman"/>
+          <w:b w:val="0"/>
+          <w:sz w:val="24"/>
+          <w:szCs w:val="24"/>
+        </w:rPr>
+      </w:pPr>
+      <w:r>
+        <w:rPr>
+          <w:rStyle w:val="Strong"/>
+          <w:rFonts w:ascii="Times New Roman" w:hAnsi="Times New Roman" w:cs="Times New Roman"/>
+          <w:b w:val="0"/>
+          <w:sz w:val="24"/>
+          <w:szCs w:val="24"/>
+        </w:rPr>
+        <w:t>Using a binary OR operator between the OHE vectors. The final vector that we get in this case simply tells the absence or presence of certain words in the document.</w:t>
+      </w:r>
+      <w:r>
+        <w:rPr>
+          <w:rStyle w:val="Strong"/>
+          <w:rFonts w:ascii="Times New Roman" w:hAnsi="Times New Roman" w:cs="Times New Roman"/>
+          <w:b w:val="0"/>
+          <w:sz w:val="24"/>
+          <w:szCs w:val="24"/>
+        </w:rPr>
+        <w:t xml:space="preserve"> It is the binary bag of words.</w:t>
+      </w:r>
+    </w:p>
+    <w:p>
+      <w:pPr>
+        <w:pStyle w:val="ListParagraph"/>
+        <w:numPr>
+          <w:ilvl w:val="0"/>
+          <w:numId w:val="7"/>
+        </w:numPr>
+        <w:spacing w:after="0" w:line="240" w:lineRule="auto"/>
+        <w:rPr>
+          <w:rStyle w:val="Strong"/>
+          <w:rFonts w:ascii="Times New Roman" w:hAnsi="Times New Roman" w:cs="Times New Roman"/>
+          <w:b w:val="0"/>
+          <w:sz w:val="24"/>
+          <w:szCs w:val="24"/>
+        </w:rPr>
+      </w:pPr>
+      <w:r>
+        <w:rPr>
+          <w:rStyle w:val="Strong"/>
+          <w:rFonts w:ascii="Times New Roman" w:hAnsi="Times New Roman" w:cs="Times New Roman"/>
+          <w:b w:val="0"/>
+          <w:sz w:val="24"/>
+          <w:szCs w:val="24"/>
+        </w:rPr>
+        <w:t>Using a vector sum ope</w:t>
+      </w:r>
+      <w:r>
+        <w:rPr>
+          <w:rStyle w:val="Strong"/>
+          <w:rFonts w:ascii="Times New Roman" w:hAnsi="Times New Roman" w:cs="Times New Roman"/>
+          <w:b w:val="0"/>
+          <w:sz w:val="24"/>
+          <w:szCs w:val="24"/>
+        </w:rPr>
+        <w:t>r</w:t>
+      </w:r>
+      <w:r>
+        <w:rPr>
+          <w:rStyle w:val="Strong"/>
+          <w:rFonts w:ascii="Times New Roman" w:hAnsi="Times New Roman" w:cs="Times New Roman"/>
+          <w:b w:val="0"/>
+          <w:sz w:val="24"/>
+          <w:szCs w:val="24"/>
+        </w:rPr>
+        <w:t>a</w:t>
+      </w:r>
+      <w:r>
+        <w:rPr>
+          <w:rStyle w:val="Strong"/>
+          <w:rFonts w:ascii="Times New Roman" w:hAnsi="Times New Roman" w:cs="Times New Roman"/>
+          <w:b w:val="0"/>
+          <w:sz w:val="24"/>
+          <w:szCs w:val="24"/>
+        </w:rPr>
+        <w:t>tor. The final vector that we get in this case tells the frequency of each word in the document.</w:t>
+      </w:r>
+    </w:p>
+    <w:p>
+      <w:pPr>
+        <w:spacing w:after="0" w:line="240" w:lineRule="auto"/>
+        <w:rPr>
+          <w:rStyle w:val="Strong"/>
+          <w:rFonts w:ascii="Times New Roman" w:hAnsi="Times New Roman" w:cs="Times New Roman"/>
+          <w:b w:val="0"/>
+          <w:sz w:val="24"/>
+          <w:szCs w:val="24"/>
+        </w:rPr>
+      </w:pPr>
+    </w:p>
+    <w:p>
+      <w:pPr>
+        <w:spacing w:after="0" w:line="240" w:lineRule="auto"/>
+        <w:jc w:val="center"/>
+        <w:rPr>
+          <w:rStyle w:val="Strong"/>
+          <w:rFonts w:ascii="Times New Roman" w:hAnsi="Times New Roman" w:cs="Times New Roman"/>
+          <w:b w:val="0"/>
+          <w:sz w:val="24"/>
+          <w:szCs w:val="24"/>
+        </w:rPr>
+      </w:pPr>
+      <w:r>
+        <w:rPr>
+          <w:rStyle w:val="Strong"/>
+          <w:rFonts w:ascii="Times New Roman" w:hAnsi="Times New Roman" w:cs="Times New Roman"/>
+          <w:b w:val="0"/>
+          <w:noProof/>
+          <w:sz w:val="24"/>
+          <w:szCs w:val="24"/>
+          <w:lang w:eastAsia="en-IN"/>
+        </w:rPr>
+        <w:lastRenderedPageBreak/>
+        <w:drawing>
+          <wp:inline distT="0" distB="0" distL="0" distR="0" wp14:anchorId="551CEA57" wp14:editId="1CDC1DB5">
+            <wp:extent cx="5727700" cy="2684780"/>
+            <wp:effectExtent l="0" t="0" r="6350" b="1270"/>
+            <wp:docPr id="11" name="Picture 11"/>
+            <wp:cNvGraphicFramePr>
+              <a:graphicFrameLocks xmlns:a="http://schemas.openxmlformats.org/drawingml/2006/main" noChangeAspect="1"/>
+            </wp:cNvGraphicFramePr>
+            <a:graphic xmlns:a="http://schemas.openxmlformats.org/drawingml/2006/main">
+              <a:graphicData uri="http://schemas.openxmlformats.org/drawingml/2006/picture">
+                <pic:pic xmlns:pic="http://schemas.openxmlformats.org/drawingml/2006/picture">
+                  <pic:nvPicPr>
+                    <pic:cNvPr id="0" name="Picture 10"/>
+                    <pic:cNvPicPr>
+                      <a:picLocks noChangeAspect="1" noChangeArrowheads="1"/>
+                    </pic:cNvPicPr>
+                  </pic:nvPicPr>
+                  <pic:blipFill>
+                    <a:blip r:embed="rId10">
+                      <a:extLst>
+                        <a:ext uri="{28A0092B-C50C-407E-A947-70E740481C1C}">
+                          <a14:useLocalDpi xmlns:a14="http://schemas.microsoft.com/office/drawing/2010/main" val="0"/>
+                        </a:ext>
+                      </a:extLst>
+                    </a:blip>
+                    <a:srcRect/>
+                    <a:stretch>
+                      <a:fillRect/>
+                    </a:stretch>
+                  </pic:blipFill>
+                  <pic:spPr bwMode="auto">
+                    <a:xfrm>
+                      <a:off x="0" y="0"/>
+                      <a:ext cx="5727700" cy="2684780"/>
+                    </a:xfrm>
+                    <a:prstGeom prst="rect">
+                      <a:avLst/>
+                    </a:prstGeom>
+                    <a:noFill/>
+                    <a:ln>
+                      <a:noFill/>
+                    </a:ln>
+                  </pic:spPr>
+                </pic:pic>
+              </a:graphicData>
+            </a:graphic>
+          </wp:inline>
+        </w:drawing>
+      </w:r>
+    </w:p>
+    <w:p>
+      <w:pPr>
+        <w:spacing w:after="0" w:line="240" w:lineRule="auto"/>
+        <w:rPr>
+          <w:rStyle w:val="Strong"/>
+          <w:rFonts w:ascii="Times New Roman" w:hAnsi="Times New Roman" w:cs="Times New Roman"/>
+          <w:b w:val="0"/>
+          <w:sz w:val="24"/>
+          <w:szCs w:val="24"/>
+        </w:rPr>
+      </w:pPr>
+    </w:p>
+    <w:p>
+      <w:pPr>
+        <w:spacing w:after="0" w:line="240" w:lineRule="auto"/>
+        <w:jc w:val="center"/>
+        <w:rPr>
+          <w:rStyle w:val="Strong"/>
+          <w:rFonts w:ascii="Times New Roman" w:hAnsi="Times New Roman" w:cs="Times New Roman"/>
+          <w:b w:val="0"/>
+          <w:sz w:val="24"/>
+          <w:szCs w:val="24"/>
+        </w:rPr>
+      </w:pPr>
+      <w:r>
+        <w:rPr>
+          <w:rStyle w:val="Strong"/>
+          <w:rFonts w:ascii="Times New Roman" w:hAnsi="Times New Roman" w:cs="Times New Roman"/>
+          <w:b w:val="0"/>
+          <w:noProof/>
+          <w:sz w:val="24"/>
+          <w:szCs w:val="24"/>
+          <w:lang w:eastAsia="en-IN"/>
+        </w:rPr>
+        <w:drawing>
+          <wp:inline distT="0" distB="0" distL="0" distR="0" wp14:anchorId="0CD359B5" wp14:editId="16941323">
+            <wp:extent cx="5727700" cy="1228725"/>
+            <wp:effectExtent l="0" t="0" r="6350" b="9525"/>
+            <wp:docPr id="8" name="Picture 8"/>
+            <wp:cNvGraphicFramePr>
+              <a:graphicFrameLocks xmlns:a="http://schemas.openxmlformats.org/drawingml/2006/main" noChangeAspect="1"/>
+            </wp:cNvGraphicFramePr>
+            <a:graphic xmlns:a="http://schemas.openxmlformats.org/drawingml/2006/main">
+              <a:graphicData uri="http://schemas.openxmlformats.org/drawingml/2006/picture">
+                <pic:pic xmlns:pic="http://schemas.openxmlformats.org/drawingml/2006/picture">
+                  <pic:nvPicPr>
+                    <pic:cNvPr id="0" name="Picture 9"/>
+                    <pic:cNvPicPr>
+                      <a:picLocks noChangeAspect="1" noChangeArrowheads="1"/>
+                    </pic:cNvPicPr>
+                  </pic:nvPicPr>
+                  <pic:blipFill>
+                    <a:blip r:embed="rId11">
+                      <a:extLst>
+                        <a:ext uri="{28A0092B-C50C-407E-A947-70E740481C1C}">
+                          <a14:useLocalDpi xmlns:a14="http://schemas.microsoft.com/office/drawing/2010/main" val="0"/>
+                        </a:ext>
+                      </a:extLst>
+                    </a:blip>
+                    <a:srcRect/>
+                    <a:stretch>
+                      <a:fillRect/>
+                    </a:stretch>
+                  </pic:blipFill>
+                  <pic:spPr bwMode="auto">
+                    <a:xfrm>
+                      <a:off x="0" y="0"/>
+                      <a:ext cx="5727700" cy="1228725"/>
+                    </a:xfrm>
+                    <a:prstGeom prst="rect">
+                      <a:avLst/>
+                    </a:prstGeom>
+                    <a:noFill/>
+                    <a:ln>
+                      <a:noFill/>
+                    </a:ln>
+                  </pic:spPr>
+                </pic:pic>
+              </a:graphicData>
+            </a:graphic>
+          </wp:inline>
+        </w:drawing>
+      </w:r>
+    </w:p>
+    <w:p>
+      <w:pPr>
+        <w:spacing w:after="0" w:line="240" w:lineRule="auto"/>
+        <w:rPr>
+          <w:rStyle w:val="Strong"/>
+          <w:rFonts w:ascii="Times New Roman" w:hAnsi="Times New Roman" w:cs="Times New Roman"/>
+          <w:b w:val="0"/>
+          <w:sz w:val="24"/>
+          <w:szCs w:val="24"/>
+        </w:rPr>
+      </w:pPr>
+    </w:p>
+    <w:p>
+      <w:pPr>
+        <w:spacing w:after="0" w:line="240" w:lineRule="auto"/>
+        <w:rPr>
+          <w:rStyle w:val="Strong"/>
+          <w:rFonts w:ascii="Times New Roman" w:hAnsi="Times New Roman" w:cs="Times New Roman"/>
+          <w:b w:val="0"/>
+          <w:sz w:val="24"/>
+          <w:szCs w:val="24"/>
+        </w:rPr>
+      </w:pPr>
+      <w:r>
+        <w:rPr>
+          <w:rStyle w:val="Strong"/>
+          <w:rFonts w:ascii="Times New Roman" w:hAnsi="Times New Roman" w:cs="Times New Roman"/>
+          <w:b w:val="0"/>
+          <w:sz w:val="24"/>
+          <w:szCs w:val="24"/>
+        </w:rPr>
+        <w:t>Case Study:</w:t>
+      </w:r>
+    </w:p>
+    <w:p>
+      <w:pPr>
+        <w:spacing w:after="0" w:line="240" w:lineRule="auto"/>
+        <w:rPr>
+          <w:rStyle w:val="Strong"/>
+          <w:rFonts w:ascii="Times New Roman" w:hAnsi="Times New Roman" w:cs="Times New Roman"/>
+          <w:sz w:val="24"/>
+          <w:szCs w:val="24"/>
+        </w:rPr>
+      </w:pPr>
+      <w:r>
+        <w:rPr>
+          <w:rStyle w:val="Strong"/>
+          <w:rFonts w:ascii="Times New Roman" w:hAnsi="Times New Roman" w:cs="Times New Roman"/>
+          <w:sz w:val="24"/>
+          <w:szCs w:val="24"/>
+        </w:rPr>
+        <w:t>Understanding the Dataset</w:t>
+      </w:r>
+    </w:p>
+    <w:p>
+      <w:pPr>
+        <w:spacing w:after="0" w:line="240" w:lineRule="auto"/>
+        <w:rPr>
+          <w:rStyle w:val="Strong"/>
+          <w:rFonts w:ascii="Times New Roman" w:hAnsi="Times New Roman" w:cs="Times New Roman"/>
+          <w:sz w:val="24"/>
+          <w:szCs w:val="24"/>
+        </w:rPr>
+      </w:pPr>
+    </w:p>
+    <w:p>
+      <w:pPr>
+        <w:spacing w:after="0" w:line="240" w:lineRule="auto"/>
+        <w:rPr>
+          <w:rStyle w:val="Strong"/>
+          <w:rFonts w:ascii="Times New Roman" w:hAnsi="Times New Roman" w:cs="Times New Roman"/>
+          <w:b w:val="0"/>
+          <w:sz w:val="24"/>
+          <w:szCs w:val="24"/>
+        </w:rPr>
+      </w:pPr>
+      <w:r>
+        <w:rPr>
+          <w:rStyle w:val="Strong"/>
+          <w:rFonts w:ascii="Times New Roman" w:hAnsi="Times New Roman" w:cs="Times New Roman"/>
+          <w:b w:val="0"/>
+          <w:sz w:val="24"/>
+          <w:szCs w:val="24"/>
+        </w:rPr>
+        <w:t>Dataset source: </w:t>
+      </w:r>
+      <w:hyperlink r:id="rId12" w:history="1">
+        <w:r>
+          <w:rPr>
+            <w:rStyle w:val="Hyperlink"/>
+            <w:rFonts w:ascii="Helvetica" w:hAnsi="Helvetica" w:cs="Helvetica"/>
+            <w:sz w:val="21"/>
+            <w:szCs w:val="21"/>
+            <w:shd w:val="clear" w:color="auto" w:fill="FFFFFF"/>
+          </w:rPr>
+          <w:t>Link</w:t>
+        </w:r>
+      </w:hyperlink>
+    </w:p>
+    <w:p>
+      <w:pPr>
+        <w:spacing w:after="0" w:line="240" w:lineRule="auto"/>
+        <w:rPr>
+          <w:rStyle w:val="Strong"/>
+          <w:rFonts w:ascii="Times New Roman" w:hAnsi="Times New Roman" w:cs="Times New Roman"/>
+          <w:b w:val="0"/>
+          <w:sz w:val="24"/>
+          <w:szCs w:val="24"/>
+        </w:rPr>
+      </w:pPr>
+      <w:r>
+        <w:rPr>
+          <w:rStyle w:val="Strong"/>
+          <w:rFonts w:ascii="Times New Roman" w:hAnsi="Times New Roman" w:cs="Times New Roman"/>
+          <w:b w:val="0"/>
+          <w:sz w:val="24"/>
+          <w:szCs w:val="24"/>
+        </w:rPr>
+        <w:t>Total 208 articles with title, article text, author name, reading</w:t>
+      </w:r>
+      <w:r>
+        <w:rPr>
+          <w:rStyle w:val="Strong"/>
+          <w:rFonts w:ascii="Times New Roman" w:hAnsi="Times New Roman" w:cs="Times New Roman"/>
+          <w:b w:val="0"/>
+          <w:sz w:val="24"/>
+          <w:szCs w:val="24"/>
+        </w:rPr>
+        <w:t xml:space="preserve"> </w:t>
+      </w:r>
+      <w:bookmarkStart w:id="0" w:name="_GoBack"/>
+      <w:bookmarkEnd w:id="0"/>
+      <w:r>
+        <w:rPr>
+          <w:rStyle w:val="Strong"/>
+          <w:rFonts w:ascii="Times New Roman" w:hAnsi="Times New Roman" w:cs="Times New Roman"/>
+          <w:b w:val="0"/>
+          <w:sz w:val="24"/>
+          <w:szCs w:val="24"/>
+        </w:rPr>
+        <w:t>time etc.</w:t>
+      </w:r>
+    </w:p>
+    <w:p>
+      <w:pPr>
+        <w:spacing w:after="0" w:line="240" w:lineRule="auto"/>
+        <w:rPr>
+          <w:rStyle w:val="Strong"/>
+          <w:rFonts w:ascii="Times New Roman" w:hAnsi="Times New Roman" w:cs="Times New Roman"/>
+          <w:b w:val="0"/>
+          <w:sz w:val="24"/>
+          <w:szCs w:val="24"/>
+        </w:rPr>
+      </w:pPr>
+    </w:p>
+    <w:p>
+      <w:pPr>
+        <w:spacing w:after="0" w:line="240" w:lineRule="auto"/>
+        <w:rPr>
+          <w:rStyle w:val="Strong"/>
+          <w:rFonts w:ascii="Times New Roman" w:hAnsi="Times New Roman" w:cs="Times New Roman"/>
+          <w:b w:val="0"/>
+          <w:sz w:val="24"/>
+          <w:szCs w:val="24"/>
+        </w:rPr>
+      </w:pPr>
+      <w:r>
+        <w:rPr>
+          <w:noProof/>
+          <w:lang w:eastAsia="en-IN"/>
+        </w:rPr>
+        <w:drawing>
+          <wp:inline distT="0" distB="0" distL="0" distR="0" wp14:anchorId="0512A34B" wp14:editId="14520147">
+            <wp:extent cx="5731510" cy="1513205"/>
+            <wp:effectExtent l="0" t="0" r="2540" b="0"/>
+            <wp:docPr id="7" name="Picture 7"/>
+            <wp:cNvGraphicFramePr>
+              <a:graphicFrameLocks xmlns:a="http://schemas.openxmlformats.org/drawingml/2006/main" noChangeAspect="1"/>
+            </wp:cNvGraphicFramePr>
+            <a:graphic xmlns:a="http://schemas.openxmlformats.org/drawingml/2006/main">
+              <a:graphicData uri="http://schemas.openxmlformats.org/drawingml/2006/picture">
+                <pic:pic xmlns:pic="http://schemas.openxmlformats.org/drawingml/2006/picture">
+                  <pic:nvPicPr>
+                    <pic:cNvPr id="1" name=""/>
+                    <pic:cNvPicPr/>
+                  </pic:nvPicPr>
+                  <pic:blipFill>
+                    <a:blip r:embed="rId13"/>
+                    <a:stretch>
+                      <a:fillRect/>
+                    </a:stretch>
+                  </pic:blipFill>
+                  <pic:spPr>
+                    <a:xfrm>
+                      <a:off x="0" y="0"/>
+                      <a:ext cx="5731510" cy="1513205"/>
+                    </a:xfrm>
+                    <a:prstGeom prst="rect">
+                      <a:avLst/>
+                    </a:prstGeom>
+                  </pic:spPr>
+                </pic:pic>
+              </a:graphicData>
+            </a:graphic>
+          </wp:inline>
+        </w:drawing>
+      </w:r>
+    </w:p>
+    <w:p>
+      <w:pPr>
+        <w:spacing w:after="0" w:line="240" w:lineRule="auto"/>
+        <w:rPr>
+          <w:rStyle w:val="Strong"/>
+          <w:rFonts w:ascii="Times New Roman" w:hAnsi="Times New Roman" w:cs="Times New Roman"/>
+          <w:b w:val="0"/>
+          <w:sz w:val="24"/>
+          <w:szCs w:val="24"/>
+        </w:rPr>
+      </w:pPr>
+    </w:p>
+    <w:p>
+      <w:pPr>
+        <w:spacing w:after="0" w:line="240" w:lineRule="auto"/>
+        <w:rPr>
+          <w:rStyle w:val="Strong"/>
+          <w:rFonts w:ascii="Times New Roman" w:hAnsi="Times New Roman" w:cs="Times New Roman"/>
+          <w:b w:val="0"/>
+          <w:sz w:val="24"/>
+          <w:szCs w:val="24"/>
+        </w:rPr>
+      </w:pPr>
     </w:p>
     <w:sectPr>
       <w:pgSz w:w="11906" w:h="16838"/>
@@ -2844,6 +3283,119 @@
     </w:lvl>
   </w:abstractNum>
   <w:abstractNum w:abstractNumId="2" w15:restartNumberingAfterBreak="0">
+    <w:nsid w:val="1FB06832"/>
+    <w:multiLevelType w:val="hybridMultilevel"/>
+    <w:tmpl w:val="0ABC32F4"/>
+    <w:lvl w:ilvl="0" w:tplc="40090001">
+      <w:start w:val="1"/>
+      <w:numFmt w:val="bullet"/>
+      <w:lvlText w:val=""/>
+      <w:lvlJc w:val="left"/>
+      <w:pPr>
+        <w:ind w:left="720" w:hanging="360"/>
+      </w:pPr>
+      <w:rPr>
+        <w:rFonts w:ascii="Symbol" w:hAnsi="Symbol" w:hint="default"/>
+      </w:rPr>
+    </w:lvl>
+    <w:lvl w:ilvl="1" w:tplc="40090003" w:tentative="1">
+      <w:start w:val="1"/>
+      <w:numFmt w:val="bullet"/>
+      <w:lvlText w:val="o"/>
+      <w:lvlJc w:val="left"/>
+      <w:pPr>
+        <w:ind w:left="1440" w:hanging="360"/>
+      </w:pPr>
+      <w:rPr>
+        <w:rFonts w:ascii="Courier New" w:hAnsi="Courier New" w:cs="Courier New" w:hint="default"/>
+      </w:rPr>
+    </w:lvl>
+    <w:lvl w:ilvl="2" w:tplc="40090005" w:tentative="1">
+      <w:start w:val="1"/>
+      <w:numFmt w:val="bullet"/>
+      <w:lvlText w:val=""/>
+      <w:lvlJc w:val="left"/>
+      <w:pPr>
+        <w:ind w:left="2160" w:hanging="360"/>
+      </w:pPr>
+      <w:rPr>
+        <w:rFonts w:ascii="Wingdings" w:hAnsi="Wingdings" w:hint="default"/>
+      </w:rPr>
+    </w:lvl>
+    <w:lvl w:ilvl="3" w:tplc="40090001" w:tentative="1">
+      <w:start w:val="1"/>
+      <w:numFmt w:val="bullet"/>
+      <w:lvlText w:val=""/>
+      <w:lvlJc w:val="left"/>
+      <w:pPr>
+        <w:ind w:left="2880" w:hanging="360"/>
+      </w:pPr>
+      <w:rPr>
+        <w:rFonts w:ascii="Symbol" w:hAnsi="Symbol" w:hint="default"/>
+      </w:rPr>
+    </w:lvl>
+    <w:lvl w:ilvl="4" w:tplc="40090003" w:tentative="1">
+      <w:start w:val="1"/>
+      <w:numFmt w:val="bullet"/>
+      <w:lvlText w:val="o"/>
+      <w:lvlJc w:val="left"/>
+      <w:pPr>
+        <w:ind w:left="3600" w:hanging="360"/>
+      </w:pPr>
+      <w:rPr>
+        <w:rFonts w:ascii="Courier New" w:hAnsi="Courier New" w:cs="Courier New" w:hint="default"/>
+      </w:rPr>
+    </w:lvl>
+    <w:lvl w:ilvl="5" w:tplc="40090005" w:tentative="1">
+      <w:start w:val="1"/>
+      <w:numFmt w:val="bullet"/>
+      <w:lvlText w:val=""/>
+      <w:lvlJc w:val="left"/>
+      <w:pPr>
+        <w:ind w:left="4320" w:hanging="360"/>
+      </w:pPr>
+      <w:rPr>
+        <w:rFonts w:ascii="Wingdings" w:hAnsi="Wingdings" w:hint="default"/>
+      </w:rPr>
+    </w:lvl>
+    <w:lvl w:ilvl="6" w:tplc="40090001" w:tentative="1">
+      <w:start w:val="1"/>
+      <w:numFmt w:val="bullet"/>
+      <w:lvlText w:val=""/>
+      <w:lvlJc w:val="left"/>
+      <w:pPr>
+        <w:ind w:left="5040" w:hanging="360"/>
+      </w:pPr>
+      <w:rPr>
+        <w:rFonts w:ascii="Symbol" w:hAnsi="Symbol" w:hint="default"/>
+      </w:rPr>
+    </w:lvl>
+    <w:lvl w:ilvl="7" w:tplc="40090003" w:tentative="1">
+      <w:start w:val="1"/>
+      <w:numFmt w:val="bullet"/>
+      <w:lvlText w:val="o"/>
+      <w:lvlJc w:val="left"/>
+      <w:pPr>
+        <w:ind w:left="5760" w:hanging="360"/>
+      </w:pPr>
+      <w:rPr>
+        <w:rFonts w:ascii="Courier New" w:hAnsi="Courier New" w:cs="Courier New" w:hint="default"/>
+      </w:rPr>
+    </w:lvl>
+    <w:lvl w:ilvl="8" w:tplc="40090005" w:tentative="1">
+      <w:start w:val="1"/>
+      <w:numFmt w:val="bullet"/>
+      <w:lvlText w:val=""/>
+      <w:lvlJc w:val="left"/>
+      <w:pPr>
+        <w:ind w:left="6480" w:hanging="360"/>
+      </w:pPr>
+      <w:rPr>
+        <w:rFonts w:ascii="Wingdings" w:hAnsi="Wingdings" w:hint="default"/>
+      </w:rPr>
+    </w:lvl>
+  </w:abstractNum>
+  <w:abstractNum w:abstractNumId="3" w15:restartNumberingAfterBreak="0">
     <w:nsid w:val="27E23CF1"/>
     <w:multiLevelType w:val="multilevel"/>
     <w:tmpl w:val="9960A73A"/>
@@ -2956,7 +3508,7 @@
       </w:pPr>
     </w:lvl>
   </w:abstractNum>
-  <w:abstractNum w:abstractNumId="3" w15:restartNumberingAfterBreak="0">
+  <w:abstractNum w:abstractNumId="4" w15:restartNumberingAfterBreak="0">
     <w:nsid w:val="588F38B9"/>
     <w:multiLevelType w:val="multilevel"/>
     <w:tmpl w:val="9960A73A"/>
@@ -3069,7 +3621,7 @@
       </w:pPr>
     </w:lvl>
   </w:abstractNum>
-  <w:abstractNum w:abstractNumId="4" w15:restartNumberingAfterBreak="0">
+  <w:abstractNum w:abstractNumId="5" w15:restartNumberingAfterBreak="0">
     <w:nsid w:val="5E610AF8"/>
     <w:multiLevelType w:val="hybridMultilevel"/>
     <w:tmpl w:val="18B06430"/>
@@ -3182,7 +3734,7 @@
       </w:rPr>
     </w:lvl>
   </w:abstractNum>
-  <w:abstractNum w:abstractNumId="5" w15:restartNumberingAfterBreak="0">
+  <w:abstractNum w:abstractNumId="6" w15:restartNumberingAfterBreak="0">
     <w:nsid w:val="731544E7"/>
     <w:multiLevelType w:val="hybridMultilevel"/>
     <w:tmpl w:val="3460C01E"/>
@@ -3272,24 +3824,27 @@
     </w:lvl>
   </w:abstractNum>
   <w:num w:numId="1">
-    <w:abstractNumId w:val="3"/>
+    <w:abstractNumId w:val="4"/>
   </w:num>
   <w:num w:numId="2">
     <w:abstractNumId w:val="0"/>
   </w:num>
   <w:num w:numId="3">
-    <w:abstractNumId w:val="2"/>
+    <w:abstractNumId w:val="3"/>
   </w:num>
   <w:num w:numId="4">
     <w:abstractNumId w:val="1"/>
   </w:num>
   <w:num w:numId="5">
+    <w:abstractNumId w:val="6"/>
+  </w:num>
+  <w:num w:numId="6">
     <w:abstractNumId w:val="5"/>
   </w:num>
-  <w:num w:numId="6">
-    <w:abstractNumId w:val="4"/>
+  <w:num w:numId="7">
+    <w:abstractNumId w:val="2"/>
   </w:num>
-  <w:numIdMacAtCleanup w:val="6"/>
+  <w:numIdMacAtCleanup w:val="7"/>
 </w:numbering>
 </file>
 
@@ -3876,7 +4431,6 @@
     <w:name w:val="Hyperlink"/>
     <w:basedOn w:val="DefaultParagraphFont"/>
     <w:uiPriority w:val="99"/>
-    <w:semiHidden/>
     <w:unhideWhenUsed/>
     <w:rsid w:val="00434249"/>
     <w:rPr>
@@ -4012,6 +4566,18 @@
     <w:name w:val="ansi-bold"/>
     <w:basedOn w:val="DefaultParagraphFont"/>
     <w:rsid w:val="001220E6"/>
+  </w:style>
+  <w:style w:type="character" w:styleId="FollowedHyperlink">
+    <w:name w:val="FollowedHyperlink"/>
+    <w:basedOn w:val="DefaultParagraphFont"/>
+    <w:uiPriority w:val="99"/>
+    <w:semiHidden/>
+    <w:unhideWhenUsed/>
+    <w:rsid w:val="00791233"/>
+    <w:rPr>
+      <w:color w:val="954F72" w:themeColor="followedHyperlink"/>
+      <w:u w:val="single"/>
+    </w:rPr>
   </w:style>
 </w:styles>
 </file>
@@ -4282,7 +4848,7 @@
 </file>
 
 <file path=customXml/itemProps1.xml><?xml version="1.0" encoding="utf-8"?>
-<ds:datastoreItem xmlns:ds="http://schemas.openxmlformats.org/officeDocument/2006/customXml" ds:itemID="{7F275DD8-854D-495E-808A-DBC3C7239CD6}">
+<ds:datastoreItem xmlns:ds="http://schemas.openxmlformats.org/officeDocument/2006/customXml" ds:itemID="{F49B37E0-627B-48FB-A4AA-D038D1EDDE09}">
   <ds:schemaRefs>
     <ds:schemaRef ds:uri="http://schemas.openxmlformats.org/officeDocument/2006/bibliography"/>
   </ds:schemaRefs>

</xml_diff>